<commit_message>
Add Schedule and Risk Mitigation files
</commit_message>
<xml_diff>
--- a/Documentation/Risk Mitigation Plan.docx
+++ b/Documentation/Risk Mitigation Plan.docx
@@ -785,6 +785,7 @@
     </w:p>
     <w:p>
       <w:pPr>
+        <w:spacing w:line="480" w:lineRule="auto"/>
         <w:rPr>
           <w:lang w:val="en-GB"/>
         </w:rPr>
@@ -816,6 +817,7 @@
     </w:p>
     <w:p>
       <w:pPr>
+        <w:spacing w:line="480" w:lineRule="auto"/>
         <w:rPr>
           <w:lang w:val="en-GB"/>
         </w:rPr>
@@ -841,6 +843,7 @@
     </w:p>
     <w:p>
       <w:pPr>
+        <w:spacing w:line="480" w:lineRule="auto"/>
         <w:rPr>
           <w:lang w:val="en-GB"/>
         </w:rPr>
@@ -866,6 +869,7 @@
     </w:p>
     <w:p>
       <w:pPr>
+        <w:spacing w:line="480" w:lineRule="auto"/>
         <w:rPr>
           <w:lang w:val="en-GB"/>
         </w:rPr>
@@ -891,6 +895,7 @@
     </w:p>
     <w:p>
       <w:pPr>
+        <w:spacing w:line="480" w:lineRule="auto"/>
         <w:rPr>
           <w:lang w:val="en-GB"/>
         </w:rPr>
@@ -940,6 +945,7 @@
     </w:p>
     <w:p>
       <w:pPr>
+        <w:spacing w:line="480" w:lineRule="auto"/>
         <w:rPr>
           <w:lang w:val="en-GB"/>
         </w:rPr>
@@ -1029,49 +1035,6 @@
           <w:lang w:val="en-GB"/>
         </w:rPr>
       </w:pPr>
-    </w:p>
-    <w:p>
-      <w:pPr>
-        <w:rPr>
-          <w:lang w:val="en-GB"/>
-        </w:rPr>
-      </w:pPr>
-    </w:p>
-    <w:p>
-      <w:pPr>
-        <w:rPr>
-          <w:lang w:val="en-GB"/>
-        </w:rPr>
-      </w:pPr>
-    </w:p>
-    <w:p>
-      <w:pPr>
-        <w:rPr>
-          <w:color w:val="FF0000"/>
-          <w:lang w:val="en-GB"/>
-        </w:rPr>
-      </w:pPr>
-      <w:r>
-        <w:rPr>
-          <w:color w:val="FF0000"/>
-          <w:lang w:val="en-GB"/>
-        </w:rPr>
-        <w:t xml:space="preserve">This section </w:t>
-      </w:r>
-      <w:r>
-        <w:rPr>
-          <w:color w:val="FF0000"/>
-          <w:lang w:val="en-GB"/>
-        </w:rPr>
-        <w:t xml:space="preserve">introduces the project, </w:t>
-      </w:r>
-      <w:r>
-        <w:rPr>
-          <w:color w:val="FF0000"/>
-          <w:lang w:val="en-GB"/>
-        </w:rPr>
-        <w:t>explains why risks exist and highlights the purpose and importance of the risk management plan. It provides a general description of why risk management is essential to effectively managing a project and describes what is needed before risk management can begin.</w:t>
-      </w:r>
     </w:p>
     <w:p>
       <w:pPr>
@@ -1093,6 +1056,7 @@
     <w:p>
       <w:pPr>
         <w:pStyle w:val="Default"/>
+        <w:spacing w:line="480" w:lineRule="auto"/>
         <w:rPr>
           <w:rFonts w:asciiTheme="minorHAnsi" w:hAnsiTheme="minorHAnsi" w:cstheme="minorHAnsi"/>
           <w:lang w:val="en-GB"/>
@@ -1123,6 +1087,7 @@
     <w:p>
       <w:pPr>
         <w:pStyle w:val="Default"/>
+        <w:spacing w:line="480" w:lineRule="auto"/>
         <w:rPr>
           <w:rFonts w:asciiTheme="minorHAnsi" w:hAnsiTheme="minorHAnsi" w:cstheme="minorHAnsi"/>
           <w:lang w:val="en-GB"/>
@@ -1160,6 +1125,7 @@
     <w:p>
       <w:pPr>
         <w:pStyle w:val="Default"/>
+        <w:spacing w:line="480" w:lineRule="auto"/>
         <w:rPr>
           <w:rFonts w:asciiTheme="minorHAnsi" w:hAnsiTheme="minorHAnsi" w:cstheme="minorHAnsi"/>
           <w:lang w:val="en-GB"/>
@@ -1197,6 +1163,7 @@
     <w:p>
       <w:pPr>
         <w:pStyle w:val="Default"/>
+        <w:spacing w:line="480" w:lineRule="auto"/>
         <w:rPr>
           <w:rFonts w:asciiTheme="minorHAnsi" w:hAnsiTheme="minorHAnsi" w:cstheme="minorHAnsi"/>
           <w:lang w:val="en-GB"/>
@@ -1220,41 +1187,6 @@
           <w:lang w:val="en-GB"/>
         </w:rPr>
       </w:pPr>
-    </w:p>
-    <w:p>
-      <w:pPr>
-        <w:pStyle w:val="Default"/>
-        <w:rPr>
-          <w:rFonts w:asciiTheme="minorHAnsi" w:hAnsiTheme="minorHAnsi" w:cstheme="minorHAnsi"/>
-          <w:color w:val="FF0000"/>
-          <w:lang w:val="en-GB"/>
-        </w:rPr>
-      </w:pPr>
-      <w:r>
-        <w:rPr>
-          <w:rFonts w:asciiTheme="minorHAnsi" w:hAnsiTheme="minorHAnsi" w:cstheme="minorHAnsi"/>
-          <w:color w:val="FF0000"/>
-          <w:lang w:val="en-GB"/>
-        </w:rPr>
-        <w:t xml:space="preserve">This section explains the process by which the risks associated with this project were identified. It should describe the method(s) for how the project team identified risks, </w:t>
-      </w:r>
-      <w:r>
-        <w:rPr>
-          <w:rFonts w:asciiTheme="minorHAnsi" w:hAnsiTheme="minorHAnsi" w:cstheme="minorHAnsi"/>
-          <w:color w:val="FF0000"/>
-          <w:u w:val="single"/>
-          <w:lang w:val="en-GB"/>
-        </w:rPr>
-        <w:t>the format in which risks are recorded, and the forum in which this process was conducted.</w:t>
-      </w:r>
-      <w:r>
-        <w:rPr>
-          <w:rFonts w:asciiTheme="minorHAnsi" w:hAnsiTheme="minorHAnsi" w:cstheme="minorHAnsi"/>
-          <w:color w:val="FF0000"/>
-          <w:lang w:val="en-GB"/>
-        </w:rPr>
-        <w:t xml:space="preserve"> Typical methods of identifying risks are expert interview, review historical information from similar projects and conducting a risk assessment meeting with the project team and key stakeholders.</w:t>
-      </w:r>
     </w:p>
     <w:p>
       <w:pPr>
@@ -1275,6 +1207,7 @@
     </w:p>
     <w:p>
       <w:pPr>
+        <w:spacing w:line="480" w:lineRule="auto"/>
         <w:rPr>
           <w:lang w:val="en-GB"/>
         </w:rPr>
@@ -1300,6 +1233,7 @@
     </w:p>
     <w:p>
       <w:pPr>
+        <w:spacing w:line="480" w:lineRule="auto"/>
         <w:rPr>
           <w:lang w:val="en-GB"/>
         </w:rPr>
@@ -1343,60 +1277,40 @@
     </w:p>
     <w:p>
       <w:pPr>
-        <w:rPr>
-          <w:lang w:val="en-GB"/>
-        </w:rPr>
-      </w:pPr>
-    </w:p>
-    <w:p>
-      <w:pPr>
-        <w:rPr>
-          <w:lang w:val="en-GB"/>
-        </w:rPr>
-      </w:pPr>
-    </w:p>
-    <w:p>
-      <w:pPr>
-        <w:rPr>
-          <w:lang w:val="en-GB"/>
-        </w:rPr>
-      </w:pPr>
-    </w:p>
-    <w:p>
-      <w:pPr>
-        <w:rPr>
-          <w:lang w:val="en-GB"/>
-        </w:rPr>
-      </w:pPr>
-    </w:p>
-    <w:p>
-      <w:pPr>
-        <w:rPr>
-          <w:lang w:val="en-GB"/>
-        </w:rPr>
-      </w:pPr>
-    </w:p>
-    <w:p>
-      <w:pPr>
-        <w:rPr>
-          <w:lang w:val="en-GB"/>
-        </w:rPr>
-      </w:pPr>
-    </w:p>
-    <w:p>
-      <w:pPr>
-        <w:rPr>
-          <w:color w:val="FF0000"/>
-          <w:lang w:val="en-GB"/>
-        </w:rPr>
-      </w:pPr>
-      <w:r>
-        <w:rPr>
-          <w:color w:val="FF0000"/>
-          <w:lang w:val="en-GB"/>
-        </w:rPr>
-        <w:t>This section should discuss how the risks in the project will be actively monitored. One effective way to monitor project risks is to add those risks with the highest scores to the project schedule with an assigned risk manager. This allows the project manager to see when these risks need to be monitored more closely and when to expect the risk manager to provide status updates at the bi-weekly project team meetings. The key to risk monitoring is to ensure that it is continuous throughout the life of the project and includes the identification of trigger conditions for each risk and thorough documentation of the process.</w:t>
-      </w:r>
+        <w:spacing w:line="480" w:lineRule="auto"/>
+        <w:rPr>
+          <w:lang w:val="en-GB"/>
+        </w:rPr>
+      </w:pPr>
+    </w:p>
+    <w:p>
+      <w:pPr>
+        <w:spacing w:line="480" w:lineRule="auto"/>
+        <w:rPr>
+          <w:lang w:val="en-GB"/>
+        </w:rPr>
+      </w:pPr>
+    </w:p>
+    <w:p>
+      <w:pPr>
+        <w:rPr>
+          <w:lang w:val="en-GB"/>
+        </w:rPr>
+      </w:pPr>
+    </w:p>
+    <w:p>
+      <w:pPr>
+        <w:rPr>
+          <w:lang w:val="en-GB"/>
+        </w:rPr>
+      </w:pPr>
+    </w:p>
+    <w:p>
+      <w:pPr>
+        <w:rPr>
+          <w:lang w:val="en-GB"/>
+        </w:rPr>
+      </w:pPr>
     </w:p>
     <w:p>
       <w:pPr>
@@ -1417,6 +1331,7 @@
     </w:p>
     <w:p>
       <w:pPr>
+        <w:spacing w:line="480" w:lineRule="auto"/>
         <w:rPr>
           <w:lang w:val="en-GB"/>
         </w:rPr>
@@ -1448,6 +1363,7 @@
     </w:p>
     <w:p>
       <w:pPr>
+        <w:spacing w:line="480" w:lineRule="auto"/>
         <w:rPr>
           <w:lang w:val="en-GB"/>
         </w:rPr>
@@ -1500,13 +1416,6 @@
         </w:rPr>
         <w:t xml:space="preserve"> the deadline. This is where the manger’s experience and knowledge plays a determining factor. An experienced managers will consider the best options from the ones available, options include : </w:t>
       </w:r>
-    </w:p>
-    <w:p>
-      <w:pPr>
-        <w:rPr>
-          <w:lang w:val="en-GB"/>
-        </w:rPr>
-      </w:pPr>
     </w:p>
     <w:p>
       <w:pPr>
@@ -1515,6 +1424,7 @@
           <w:ilvl w:val="0"/>
           <w:numId w:val="11"/>
         </w:numPr>
+        <w:spacing w:line="480" w:lineRule="auto"/>
         <w:rPr>
           <w:lang w:val="en-GB"/>
         </w:rPr>
@@ -1533,6 +1443,7 @@
           <w:ilvl w:val="0"/>
           <w:numId w:val="11"/>
         </w:numPr>
+        <w:spacing w:line="480" w:lineRule="auto"/>
         <w:rPr>
           <w:lang w:val="en-GB"/>
         </w:rPr>
@@ -1551,6 +1462,7 @@
           <w:ilvl w:val="0"/>
           <w:numId w:val="11"/>
         </w:numPr>
+        <w:spacing w:line="480" w:lineRule="auto"/>
         <w:rPr>
           <w:lang w:val="en-GB"/>
         </w:rPr>
@@ -1593,6 +1505,7 @@
           <w:ilvl w:val="0"/>
           <w:numId w:val="11"/>
         </w:numPr>
+        <w:spacing w:line="480" w:lineRule="auto"/>
         <w:rPr>
           <w:lang w:val="en-GB"/>
         </w:rPr>
@@ -1611,6 +1524,7 @@
           <w:ilvl w:val="0"/>
           <w:numId w:val="11"/>
         </w:numPr>
+        <w:spacing w:line="480" w:lineRule="auto"/>
         <w:rPr>
           <w:lang w:val="en-GB"/>
         </w:rPr>
@@ -1641,6 +1555,7 @@
           <w:ilvl w:val="0"/>
           <w:numId w:val="11"/>
         </w:numPr>
+        <w:spacing w:line="480" w:lineRule="auto"/>
         <w:rPr>
           <w:lang w:val="en-GB"/>
         </w:rPr>
@@ -1683,6 +1598,7 @@
           <w:ilvl w:val="0"/>
           <w:numId w:val="11"/>
         </w:numPr>
+        <w:spacing w:line="480" w:lineRule="auto"/>
         <w:rPr>
           <w:lang w:val="en-GB"/>
         </w:rPr>
@@ -1707,6 +1623,7 @@
           <w:ilvl w:val="0"/>
           <w:numId w:val="11"/>
         </w:numPr>
+        <w:spacing w:line="480" w:lineRule="auto"/>
         <w:rPr>
           <w:lang w:val="en-GB"/>
         </w:rPr>
@@ -1725,6 +1642,7 @@
           <w:ilvl w:val="0"/>
           <w:numId w:val="11"/>
         </w:numPr>
+        <w:spacing w:line="480" w:lineRule="auto"/>
         <w:rPr>
           <w:lang w:val="en-GB"/>
         </w:rPr>
@@ -1739,12 +1657,255 @@
     <w:p>
       <w:pPr>
         <w:rPr>
-          <w:lang w:val="en-GB"/>
-        </w:rPr>
-      </w:pPr>
-    </w:p>
-    <w:p>
-      <w:pPr>
+          <w:u w:val="single"/>
+          <w:lang w:val="en-GB"/>
+        </w:rPr>
+      </w:pPr>
+    </w:p>
+    <w:p>
+      <w:pPr>
+        <w:rPr>
+          <w:u w:val="single"/>
+          <w:lang w:val="en-GB"/>
+        </w:rPr>
+      </w:pPr>
+    </w:p>
+    <w:p>
+      <w:pPr>
+        <w:rPr>
+          <w:u w:val="single"/>
+          <w:lang w:val="en-GB"/>
+        </w:rPr>
+      </w:pPr>
+    </w:p>
+    <w:p>
+      <w:pPr>
+        <w:rPr>
+          <w:u w:val="single"/>
+          <w:lang w:val="en-GB"/>
+        </w:rPr>
+      </w:pPr>
+    </w:p>
+    <w:p>
+      <w:pPr>
+        <w:rPr>
+          <w:u w:val="single"/>
+          <w:lang w:val="en-GB"/>
+        </w:rPr>
+      </w:pPr>
+    </w:p>
+    <w:p>
+      <w:pPr>
+        <w:rPr>
+          <w:u w:val="single"/>
+          <w:lang w:val="en-GB"/>
+        </w:rPr>
+      </w:pPr>
+    </w:p>
+    <w:p>
+      <w:pPr>
+        <w:rPr>
+          <w:u w:val="single"/>
+          <w:lang w:val="en-GB"/>
+        </w:rPr>
+      </w:pPr>
+    </w:p>
+    <w:p>
+      <w:pPr>
+        <w:rPr>
+          <w:u w:val="single"/>
+          <w:lang w:val="en-GB"/>
+        </w:rPr>
+      </w:pPr>
+    </w:p>
+    <w:p>
+      <w:pPr>
+        <w:rPr>
+          <w:u w:val="single"/>
+          <w:lang w:val="en-GB"/>
+        </w:rPr>
+      </w:pPr>
+    </w:p>
+    <w:p>
+      <w:pPr>
+        <w:rPr>
+          <w:u w:val="single"/>
+          <w:lang w:val="en-GB"/>
+        </w:rPr>
+      </w:pPr>
+    </w:p>
+    <w:p>
+      <w:pPr>
+        <w:rPr>
+          <w:u w:val="single"/>
+          <w:lang w:val="en-GB"/>
+        </w:rPr>
+      </w:pPr>
+    </w:p>
+    <w:p>
+      <w:pPr>
+        <w:rPr>
+          <w:u w:val="single"/>
+          <w:lang w:val="en-GB"/>
+        </w:rPr>
+      </w:pPr>
+    </w:p>
+    <w:p>
+      <w:pPr>
+        <w:rPr>
+          <w:u w:val="single"/>
+          <w:lang w:val="en-GB"/>
+        </w:rPr>
+      </w:pPr>
+    </w:p>
+    <w:p>
+      <w:pPr>
+        <w:rPr>
+          <w:u w:val="single"/>
+          <w:lang w:val="en-GB"/>
+        </w:rPr>
+      </w:pPr>
+    </w:p>
+    <w:p>
+      <w:pPr>
+        <w:rPr>
+          <w:u w:val="single"/>
+          <w:lang w:val="en-GB"/>
+        </w:rPr>
+      </w:pPr>
+    </w:p>
+    <w:p>
+      <w:pPr>
+        <w:rPr>
+          <w:u w:val="single"/>
+          <w:lang w:val="en-GB"/>
+        </w:rPr>
+      </w:pPr>
+    </w:p>
+    <w:p>
+      <w:pPr>
+        <w:rPr>
+          <w:u w:val="single"/>
+          <w:lang w:val="en-GB"/>
+        </w:rPr>
+      </w:pPr>
+    </w:p>
+    <w:p>
+      <w:pPr>
+        <w:rPr>
+          <w:u w:val="single"/>
+          <w:lang w:val="en-GB"/>
+        </w:rPr>
+      </w:pPr>
+    </w:p>
+    <w:p>
+      <w:pPr>
+        <w:rPr>
+          <w:u w:val="single"/>
+          <w:lang w:val="en-GB"/>
+        </w:rPr>
+      </w:pPr>
+    </w:p>
+    <w:p>
+      <w:pPr>
+        <w:rPr>
+          <w:u w:val="single"/>
+          <w:lang w:val="en-GB"/>
+        </w:rPr>
+      </w:pPr>
+    </w:p>
+    <w:p>
+      <w:pPr>
+        <w:rPr>
+          <w:u w:val="single"/>
+          <w:lang w:val="en-GB"/>
+        </w:rPr>
+      </w:pPr>
+    </w:p>
+    <w:p>
+      <w:pPr>
+        <w:rPr>
+          <w:u w:val="single"/>
+          <w:lang w:val="en-GB"/>
+        </w:rPr>
+      </w:pPr>
+    </w:p>
+    <w:p>
+      <w:pPr>
+        <w:rPr>
+          <w:u w:val="single"/>
+          <w:lang w:val="en-GB"/>
+        </w:rPr>
+      </w:pPr>
+    </w:p>
+    <w:p>
+      <w:pPr>
+        <w:rPr>
+          <w:u w:val="single"/>
+          <w:lang w:val="en-GB"/>
+        </w:rPr>
+      </w:pPr>
+    </w:p>
+    <w:p>
+      <w:pPr>
+        <w:rPr>
+          <w:u w:val="single"/>
+          <w:lang w:val="en-GB"/>
+        </w:rPr>
+      </w:pPr>
+    </w:p>
+    <w:p>
+      <w:pPr>
+        <w:rPr>
+          <w:u w:val="single"/>
+          <w:lang w:val="en-GB"/>
+        </w:rPr>
+      </w:pPr>
+    </w:p>
+    <w:p>
+      <w:pPr>
+        <w:rPr>
+          <w:u w:val="single"/>
+          <w:lang w:val="en-GB"/>
+        </w:rPr>
+      </w:pPr>
+    </w:p>
+    <w:p>
+      <w:pPr>
+        <w:rPr>
+          <w:u w:val="single"/>
+          <w:lang w:val="en-GB"/>
+        </w:rPr>
+      </w:pPr>
+    </w:p>
+    <w:p>
+      <w:pPr>
+        <w:rPr>
+          <w:rFonts w:ascii="Arial" w:eastAsia="Times New Roman" w:hAnsi="Arial" w:cs="Arial"/>
+          <w:sz w:val="28"/>
+          <w:szCs w:val="28"/>
+          <w:lang w:val="en-GB" w:eastAsia="en-GB"/>
+        </w:rPr>
+      </w:pPr>
+    </w:p>
+    <w:p>
+      <w:pPr>
+        <w:rPr>
+          <w:lang w:val="en-GB"/>
+        </w:rPr>
+      </w:pPr>
+    </w:p>
+    <w:p>
+      <w:pPr>
+        <w:spacing w:line="480" w:lineRule="auto"/>
+        <w:rPr>
+          <w:lang w:val="en-GB"/>
+        </w:rPr>
+      </w:pPr>
+    </w:p>
+    <w:p>
+      <w:pPr>
+        <w:spacing w:line="480" w:lineRule="auto"/>
         <w:rPr>
           <w:lang w:val="en-GB"/>
         </w:rPr>
@@ -1757,13 +1918,6 @@
           <w:lang w:val="en-GB"/>
         </w:rPr>
       </w:pPr>
-      <w:r>
-        <w:rPr>
-          <w:color w:val="FF0000"/>
-          <w:lang w:val="en-GB"/>
-        </w:rPr>
-        <w:t>Once risks have been qualified, the team must determine how to address those risks which have the greatest potential probability and impact on the project. This section explains the considerations which must be made and the options available to the project manager in managing these risks.</w:t>
-      </w:r>
     </w:p>
     <w:sectPr>
       <w:headerReference w:type="default" r:id="rId8"/>
@@ -1825,7 +1979,7 @@
             <w:rPr>
               <w:noProof/>
             </w:rPr>
-            <w:t>6</w:t>
+            <w:t>7</w:t>
           </w:r>
         </w:fldSimple>
       </w:p>
@@ -1903,7 +2057,7 @@
         <v:path o:extrusionok="f" gradientshapeok="t" o:connecttype="rect"/>
         <o:lock v:ext="edit" aspectratio="t"/>
       </v:shapetype>
-      <v:shape id="_x0000_i1027" type="#_x0000_t75" style="width:11.25pt;height:11.25pt" o:bullet="t">
+      <v:shape id="_x0000_i1074" type="#_x0000_t75" style="width:11.25pt;height:11.25pt" o:bullet="t">
         <v:imagedata r:id="rId1" o:title="msoBC"/>
       </v:shape>
     </w:pict>
@@ -2191,6 +2345,120 @@
     </w:lvl>
   </w:abstractNum>
   <w:abstractNum w:abstractNumId="2">
+    <w:nsid w:val="1B4A2568"/>
+    <w:multiLevelType w:val="hybridMultilevel"/>
+    <w:tmpl w:val="E3F6E93A"/>
+    <w:lvl w:ilvl="0" w:tplc="040C0007">
+      <w:start w:val="1"/>
+      <w:numFmt w:val="bullet"/>
+      <w:lvlText w:val=""/>
+      <w:lvlPicBulletId w:val="0"/>
+      <w:lvlJc w:val="left"/>
+      <w:pPr>
+        <w:ind w:left="1080" w:hanging="360"/>
+      </w:pPr>
+      <w:rPr>
+        <w:rFonts w:ascii="Symbol" w:hAnsi="Symbol" w:hint="default"/>
+      </w:rPr>
+    </w:lvl>
+    <w:lvl w:ilvl="1" w:tplc="040C0001">
+      <w:start w:val="1"/>
+      <w:numFmt w:val="bullet"/>
+      <w:lvlText w:val=""/>
+      <w:lvlJc w:val="left"/>
+      <w:pPr>
+        <w:ind w:left="1800" w:hanging="360"/>
+      </w:pPr>
+      <w:rPr>
+        <w:rFonts w:ascii="Symbol" w:hAnsi="Symbol" w:hint="default"/>
+      </w:rPr>
+    </w:lvl>
+    <w:lvl w:ilvl="2" w:tplc="08090005" w:tentative="1">
+      <w:start w:val="1"/>
+      <w:numFmt w:val="bullet"/>
+      <w:lvlText w:val=""/>
+      <w:lvlJc w:val="left"/>
+      <w:pPr>
+        <w:ind w:left="2520" w:hanging="360"/>
+      </w:pPr>
+      <w:rPr>
+        <w:rFonts w:ascii="Wingdings" w:hAnsi="Wingdings" w:hint="default"/>
+      </w:rPr>
+    </w:lvl>
+    <w:lvl w:ilvl="3" w:tplc="08090001" w:tentative="1">
+      <w:start w:val="1"/>
+      <w:numFmt w:val="bullet"/>
+      <w:lvlText w:val=""/>
+      <w:lvlJc w:val="left"/>
+      <w:pPr>
+        <w:ind w:left="3240" w:hanging="360"/>
+      </w:pPr>
+      <w:rPr>
+        <w:rFonts w:ascii="Symbol" w:hAnsi="Symbol" w:hint="default"/>
+      </w:rPr>
+    </w:lvl>
+    <w:lvl w:ilvl="4" w:tplc="08090003" w:tentative="1">
+      <w:start w:val="1"/>
+      <w:numFmt w:val="bullet"/>
+      <w:lvlText w:val="o"/>
+      <w:lvlJc w:val="left"/>
+      <w:pPr>
+        <w:ind w:left="3960" w:hanging="360"/>
+      </w:pPr>
+      <w:rPr>
+        <w:rFonts w:ascii="Courier New" w:hAnsi="Courier New" w:cs="Courier New" w:hint="default"/>
+      </w:rPr>
+    </w:lvl>
+    <w:lvl w:ilvl="5" w:tplc="08090005" w:tentative="1">
+      <w:start w:val="1"/>
+      <w:numFmt w:val="bullet"/>
+      <w:lvlText w:val=""/>
+      <w:lvlJc w:val="left"/>
+      <w:pPr>
+        <w:ind w:left="4680" w:hanging="360"/>
+      </w:pPr>
+      <w:rPr>
+        <w:rFonts w:ascii="Wingdings" w:hAnsi="Wingdings" w:hint="default"/>
+      </w:rPr>
+    </w:lvl>
+    <w:lvl w:ilvl="6" w:tplc="08090001" w:tentative="1">
+      <w:start w:val="1"/>
+      <w:numFmt w:val="bullet"/>
+      <w:lvlText w:val=""/>
+      <w:lvlJc w:val="left"/>
+      <w:pPr>
+        <w:ind w:left="5400" w:hanging="360"/>
+      </w:pPr>
+      <w:rPr>
+        <w:rFonts w:ascii="Symbol" w:hAnsi="Symbol" w:hint="default"/>
+      </w:rPr>
+    </w:lvl>
+    <w:lvl w:ilvl="7" w:tplc="08090003" w:tentative="1">
+      <w:start w:val="1"/>
+      <w:numFmt w:val="bullet"/>
+      <w:lvlText w:val="o"/>
+      <w:lvlJc w:val="left"/>
+      <w:pPr>
+        <w:ind w:left="6120" w:hanging="360"/>
+      </w:pPr>
+      <w:rPr>
+        <w:rFonts w:ascii="Courier New" w:hAnsi="Courier New" w:cs="Courier New" w:hint="default"/>
+      </w:rPr>
+    </w:lvl>
+    <w:lvl w:ilvl="8" w:tplc="08090005" w:tentative="1">
+      <w:start w:val="1"/>
+      <w:numFmt w:val="bullet"/>
+      <w:lvlText w:val=""/>
+      <w:lvlJc w:val="left"/>
+      <w:pPr>
+        <w:ind w:left="6840" w:hanging="360"/>
+      </w:pPr>
+      <w:rPr>
+        <w:rFonts w:ascii="Wingdings" w:hAnsi="Wingdings" w:hint="default"/>
+      </w:rPr>
+    </w:lvl>
+  </w:abstractNum>
+  <w:abstractNum w:abstractNumId="3">
     <w:nsid w:val="1C3551D2"/>
     <w:multiLevelType w:val="hybridMultilevel"/>
     <w:tmpl w:val="698EC374"/>
@@ -2331,7 +2599,121 @@
       </w:rPr>
     </w:lvl>
   </w:abstractNum>
-  <w:abstractNum w:abstractNumId="3">
+  <w:abstractNum w:abstractNumId="4">
+    <w:nsid w:val="1DB61430"/>
+    <w:multiLevelType w:val="hybridMultilevel"/>
+    <w:tmpl w:val="51685E9C"/>
+    <w:lvl w:ilvl="0" w:tplc="040C0007">
+      <w:start w:val="1"/>
+      <w:numFmt w:val="bullet"/>
+      <w:lvlText w:val=""/>
+      <w:lvlPicBulletId w:val="0"/>
+      <w:lvlJc w:val="left"/>
+      <w:pPr>
+        <w:ind w:left="1440" w:hanging="360"/>
+      </w:pPr>
+      <w:rPr>
+        <w:rFonts w:ascii="Symbol" w:hAnsi="Symbol" w:hint="default"/>
+      </w:rPr>
+    </w:lvl>
+    <w:lvl w:ilvl="1" w:tplc="08090003" w:tentative="1">
+      <w:start w:val="1"/>
+      <w:numFmt w:val="bullet"/>
+      <w:lvlText w:val="o"/>
+      <w:lvlJc w:val="left"/>
+      <w:pPr>
+        <w:ind w:left="2160" w:hanging="360"/>
+      </w:pPr>
+      <w:rPr>
+        <w:rFonts w:ascii="Courier New" w:hAnsi="Courier New" w:cs="Courier New" w:hint="default"/>
+      </w:rPr>
+    </w:lvl>
+    <w:lvl w:ilvl="2" w:tplc="08090005" w:tentative="1">
+      <w:start w:val="1"/>
+      <w:numFmt w:val="bullet"/>
+      <w:lvlText w:val=""/>
+      <w:lvlJc w:val="left"/>
+      <w:pPr>
+        <w:ind w:left="2880" w:hanging="360"/>
+      </w:pPr>
+      <w:rPr>
+        <w:rFonts w:ascii="Wingdings" w:hAnsi="Wingdings" w:hint="default"/>
+      </w:rPr>
+    </w:lvl>
+    <w:lvl w:ilvl="3" w:tplc="08090001" w:tentative="1">
+      <w:start w:val="1"/>
+      <w:numFmt w:val="bullet"/>
+      <w:lvlText w:val=""/>
+      <w:lvlJc w:val="left"/>
+      <w:pPr>
+        <w:ind w:left="3600" w:hanging="360"/>
+      </w:pPr>
+      <w:rPr>
+        <w:rFonts w:ascii="Symbol" w:hAnsi="Symbol" w:hint="default"/>
+      </w:rPr>
+    </w:lvl>
+    <w:lvl w:ilvl="4" w:tplc="08090003" w:tentative="1">
+      <w:start w:val="1"/>
+      <w:numFmt w:val="bullet"/>
+      <w:lvlText w:val="o"/>
+      <w:lvlJc w:val="left"/>
+      <w:pPr>
+        <w:ind w:left="4320" w:hanging="360"/>
+      </w:pPr>
+      <w:rPr>
+        <w:rFonts w:ascii="Courier New" w:hAnsi="Courier New" w:cs="Courier New" w:hint="default"/>
+      </w:rPr>
+    </w:lvl>
+    <w:lvl w:ilvl="5" w:tplc="08090005" w:tentative="1">
+      <w:start w:val="1"/>
+      <w:numFmt w:val="bullet"/>
+      <w:lvlText w:val=""/>
+      <w:lvlJc w:val="left"/>
+      <w:pPr>
+        <w:ind w:left="5040" w:hanging="360"/>
+      </w:pPr>
+      <w:rPr>
+        <w:rFonts w:ascii="Wingdings" w:hAnsi="Wingdings" w:hint="default"/>
+      </w:rPr>
+    </w:lvl>
+    <w:lvl w:ilvl="6" w:tplc="08090001" w:tentative="1">
+      <w:start w:val="1"/>
+      <w:numFmt w:val="bullet"/>
+      <w:lvlText w:val=""/>
+      <w:lvlJc w:val="left"/>
+      <w:pPr>
+        <w:ind w:left="5760" w:hanging="360"/>
+      </w:pPr>
+      <w:rPr>
+        <w:rFonts w:ascii="Symbol" w:hAnsi="Symbol" w:hint="default"/>
+      </w:rPr>
+    </w:lvl>
+    <w:lvl w:ilvl="7" w:tplc="08090003" w:tentative="1">
+      <w:start w:val="1"/>
+      <w:numFmt w:val="bullet"/>
+      <w:lvlText w:val="o"/>
+      <w:lvlJc w:val="left"/>
+      <w:pPr>
+        <w:ind w:left="6480" w:hanging="360"/>
+      </w:pPr>
+      <w:rPr>
+        <w:rFonts w:ascii="Courier New" w:hAnsi="Courier New" w:cs="Courier New" w:hint="default"/>
+      </w:rPr>
+    </w:lvl>
+    <w:lvl w:ilvl="8" w:tplc="08090005" w:tentative="1">
+      <w:start w:val="1"/>
+      <w:numFmt w:val="bullet"/>
+      <w:lvlText w:val=""/>
+      <w:lvlJc w:val="left"/>
+      <w:pPr>
+        <w:ind w:left="7200" w:hanging="360"/>
+      </w:pPr>
+      <w:rPr>
+        <w:rFonts w:ascii="Wingdings" w:hAnsi="Wingdings" w:hint="default"/>
+      </w:rPr>
+    </w:lvl>
+  </w:abstractNum>
+  <w:abstractNum w:abstractNumId="5">
     <w:nsid w:val="2C0C7548"/>
     <w:multiLevelType w:val="hybridMultilevel"/>
     <w:tmpl w:val="4D0058A8"/>
@@ -2472,7 +2854,7 @@
       </w:rPr>
     </w:lvl>
   </w:abstractNum>
-  <w:abstractNum w:abstractNumId="4">
+  <w:abstractNum w:abstractNumId="6">
     <w:nsid w:val="32826A7A"/>
     <w:multiLevelType w:val="hybridMultilevel"/>
     <w:tmpl w:val="181062F4"/>
@@ -2586,7 +2968,7 @@
       </w:rPr>
     </w:lvl>
   </w:abstractNum>
-  <w:abstractNum w:abstractNumId="5">
+  <w:abstractNum w:abstractNumId="7">
     <w:nsid w:val="3CC22DB4"/>
     <w:multiLevelType w:val="hybridMultilevel"/>
     <w:tmpl w:val="00D41906"/>
@@ -2727,7 +3109,7 @@
       </w:rPr>
     </w:lvl>
   </w:abstractNum>
-  <w:abstractNum w:abstractNumId="6">
+  <w:abstractNum w:abstractNumId="8">
     <w:nsid w:val="3FB954B3"/>
     <w:multiLevelType w:val="hybridMultilevel"/>
     <w:tmpl w:val="60B2E7EE"/>
@@ -2868,7 +3250,7 @@
       </w:rPr>
     </w:lvl>
   </w:abstractNum>
-  <w:abstractNum w:abstractNumId="7">
+  <w:abstractNum w:abstractNumId="9">
     <w:nsid w:val="434D17BA"/>
     <w:multiLevelType w:val="hybridMultilevel"/>
     <w:tmpl w:val="D8548EA0"/>
@@ -3009,7 +3391,7 @@
       </w:rPr>
     </w:lvl>
   </w:abstractNum>
-  <w:abstractNum w:abstractNumId="8">
+  <w:abstractNum w:abstractNumId="10">
     <w:nsid w:val="461430C3"/>
     <w:multiLevelType w:val="hybridMultilevel"/>
     <w:tmpl w:val="E420621C"/>
@@ -3096,7 +3478,347 @@
       </w:pPr>
     </w:lvl>
   </w:abstractNum>
-  <w:abstractNum w:abstractNumId="9">
+  <w:abstractNum w:abstractNumId="11">
+    <w:nsid w:val="52E32742"/>
+    <w:multiLevelType w:val="hybridMultilevel"/>
+    <w:tmpl w:val="B23E8D5C"/>
+    <w:lvl w:ilvl="0" w:tplc="040C0001">
+      <w:start w:val="1"/>
+      <w:numFmt w:val="bullet"/>
+      <w:lvlText w:val=""/>
+      <w:lvlJc w:val="left"/>
+      <w:pPr>
+        <w:ind w:left="2160" w:hanging="360"/>
+      </w:pPr>
+      <w:rPr>
+        <w:rFonts w:ascii="Symbol" w:hAnsi="Symbol" w:hint="default"/>
+      </w:rPr>
+    </w:lvl>
+    <w:lvl w:ilvl="1" w:tplc="08090003" w:tentative="1">
+      <w:start w:val="1"/>
+      <w:numFmt w:val="bullet"/>
+      <w:lvlText w:val="o"/>
+      <w:lvlJc w:val="left"/>
+      <w:pPr>
+        <w:ind w:left="2880" w:hanging="360"/>
+      </w:pPr>
+      <w:rPr>
+        <w:rFonts w:ascii="Courier New" w:hAnsi="Courier New" w:cs="Courier New" w:hint="default"/>
+      </w:rPr>
+    </w:lvl>
+    <w:lvl w:ilvl="2" w:tplc="08090005" w:tentative="1">
+      <w:start w:val="1"/>
+      <w:numFmt w:val="bullet"/>
+      <w:lvlText w:val=""/>
+      <w:lvlJc w:val="left"/>
+      <w:pPr>
+        <w:ind w:left="3600" w:hanging="360"/>
+      </w:pPr>
+      <w:rPr>
+        <w:rFonts w:ascii="Wingdings" w:hAnsi="Wingdings" w:hint="default"/>
+      </w:rPr>
+    </w:lvl>
+    <w:lvl w:ilvl="3" w:tplc="08090001" w:tentative="1">
+      <w:start w:val="1"/>
+      <w:numFmt w:val="bullet"/>
+      <w:lvlText w:val=""/>
+      <w:lvlJc w:val="left"/>
+      <w:pPr>
+        <w:ind w:left="4320" w:hanging="360"/>
+      </w:pPr>
+      <w:rPr>
+        <w:rFonts w:ascii="Symbol" w:hAnsi="Symbol" w:hint="default"/>
+      </w:rPr>
+    </w:lvl>
+    <w:lvl w:ilvl="4" w:tplc="08090003" w:tentative="1">
+      <w:start w:val="1"/>
+      <w:numFmt w:val="bullet"/>
+      <w:lvlText w:val="o"/>
+      <w:lvlJc w:val="left"/>
+      <w:pPr>
+        <w:ind w:left="5040" w:hanging="360"/>
+      </w:pPr>
+      <w:rPr>
+        <w:rFonts w:ascii="Courier New" w:hAnsi="Courier New" w:cs="Courier New" w:hint="default"/>
+      </w:rPr>
+    </w:lvl>
+    <w:lvl w:ilvl="5" w:tplc="08090005" w:tentative="1">
+      <w:start w:val="1"/>
+      <w:numFmt w:val="bullet"/>
+      <w:lvlText w:val=""/>
+      <w:lvlJc w:val="left"/>
+      <w:pPr>
+        <w:ind w:left="5760" w:hanging="360"/>
+      </w:pPr>
+      <w:rPr>
+        <w:rFonts w:ascii="Wingdings" w:hAnsi="Wingdings" w:hint="default"/>
+      </w:rPr>
+    </w:lvl>
+    <w:lvl w:ilvl="6" w:tplc="08090001" w:tentative="1">
+      <w:start w:val="1"/>
+      <w:numFmt w:val="bullet"/>
+      <w:lvlText w:val=""/>
+      <w:lvlJc w:val="left"/>
+      <w:pPr>
+        <w:ind w:left="6480" w:hanging="360"/>
+      </w:pPr>
+      <w:rPr>
+        <w:rFonts w:ascii="Symbol" w:hAnsi="Symbol" w:hint="default"/>
+      </w:rPr>
+    </w:lvl>
+    <w:lvl w:ilvl="7" w:tplc="08090003" w:tentative="1">
+      <w:start w:val="1"/>
+      <w:numFmt w:val="bullet"/>
+      <w:lvlText w:val="o"/>
+      <w:lvlJc w:val="left"/>
+      <w:pPr>
+        <w:ind w:left="7200" w:hanging="360"/>
+      </w:pPr>
+      <w:rPr>
+        <w:rFonts w:ascii="Courier New" w:hAnsi="Courier New" w:cs="Courier New" w:hint="default"/>
+      </w:rPr>
+    </w:lvl>
+    <w:lvl w:ilvl="8" w:tplc="08090005" w:tentative="1">
+      <w:start w:val="1"/>
+      <w:numFmt w:val="bullet"/>
+      <w:lvlText w:val=""/>
+      <w:lvlJc w:val="left"/>
+      <w:pPr>
+        <w:ind w:left="7920" w:hanging="360"/>
+      </w:pPr>
+      <w:rPr>
+        <w:rFonts w:ascii="Wingdings" w:hAnsi="Wingdings" w:hint="default"/>
+      </w:rPr>
+    </w:lvl>
+  </w:abstractNum>
+  <w:abstractNum w:abstractNumId="12">
+    <w:nsid w:val="57B90C1C"/>
+    <w:multiLevelType w:val="hybridMultilevel"/>
+    <w:tmpl w:val="82FA4292"/>
+    <w:lvl w:ilvl="0" w:tplc="040C0001">
+      <w:start w:val="1"/>
+      <w:numFmt w:val="bullet"/>
+      <w:lvlText w:val=""/>
+      <w:lvlJc w:val="left"/>
+      <w:pPr>
+        <w:ind w:left="1800" w:hanging="360"/>
+      </w:pPr>
+      <w:rPr>
+        <w:rFonts w:ascii="Symbol" w:hAnsi="Symbol" w:hint="default"/>
+      </w:rPr>
+    </w:lvl>
+    <w:lvl w:ilvl="1" w:tplc="08090003" w:tentative="1">
+      <w:start w:val="1"/>
+      <w:numFmt w:val="bullet"/>
+      <w:lvlText w:val="o"/>
+      <w:lvlJc w:val="left"/>
+      <w:pPr>
+        <w:ind w:left="2520" w:hanging="360"/>
+      </w:pPr>
+      <w:rPr>
+        <w:rFonts w:ascii="Courier New" w:hAnsi="Courier New" w:cs="Courier New" w:hint="default"/>
+      </w:rPr>
+    </w:lvl>
+    <w:lvl w:ilvl="2" w:tplc="08090005" w:tentative="1">
+      <w:start w:val="1"/>
+      <w:numFmt w:val="bullet"/>
+      <w:lvlText w:val=""/>
+      <w:lvlJc w:val="left"/>
+      <w:pPr>
+        <w:ind w:left="3240" w:hanging="360"/>
+      </w:pPr>
+      <w:rPr>
+        <w:rFonts w:ascii="Wingdings" w:hAnsi="Wingdings" w:hint="default"/>
+      </w:rPr>
+    </w:lvl>
+    <w:lvl w:ilvl="3" w:tplc="08090001" w:tentative="1">
+      <w:start w:val="1"/>
+      <w:numFmt w:val="bullet"/>
+      <w:lvlText w:val=""/>
+      <w:lvlJc w:val="left"/>
+      <w:pPr>
+        <w:ind w:left="3960" w:hanging="360"/>
+      </w:pPr>
+      <w:rPr>
+        <w:rFonts w:ascii="Symbol" w:hAnsi="Symbol" w:hint="default"/>
+      </w:rPr>
+    </w:lvl>
+    <w:lvl w:ilvl="4" w:tplc="08090003" w:tentative="1">
+      <w:start w:val="1"/>
+      <w:numFmt w:val="bullet"/>
+      <w:lvlText w:val="o"/>
+      <w:lvlJc w:val="left"/>
+      <w:pPr>
+        <w:ind w:left="4680" w:hanging="360"/>
+      </w:pPr>
+      <w:rPr>
+        <w:rFonts w:ascii="Courier New" w:hAnsi="Courier New" w:cs="Courier New" w:hint="default"/>
+      </w:rPr>
+    </w:lvl>
+    <w:lvl w:ilvl="5" w:tplc="08090005" w:tentative="1">
+      <w:start w:val="1"/>
+      <w:numFmt w:val="bullet"/>
+      <w:lvlText w:val=""/>
+      <w:lvlJc w:val="left"/>
+      <w:pPr>
+        <w:ind w:left="5400" w:hanging="360"/>
+      </w:pPr>
+      <w:rPr>
+        <w:rFonts w:ascii="Wingdings" w:hAnsi="Wingdings" w:hint="default"/>
+      </w:rPr>
+    </w:lvl>
+    <w:lvl w:ilvl="6" w:tplc="08090001" w:tentative="1">
+      <w:start w:val="1"/>
+      <w:numFmt w:val="bullet"/>
+      <w:lvlText w:val=""/>
+      <w:lvlJc w:val="left"/>
+      <w:pPr>
+        <w:ind w:left="6120" w:hanging="360"/>
+      </w:pPr>
+      <w:rPr>
+        <w:rFonts w:ascii="Symbol" w:hAnsi="Symbol" w:hint="default"/>
+      </w:rPr>
+    </w:lvl>
+    <w:lvl w:ilvl="7" w:tplc="08090003" w:tentative="1">
+      <w:start w:val="1"/>
+      <w:numFmt w:val="bullet"/>
+      <w:lvlText w:val="o"/>
+      <w:lvlJc w:val="left"/>
+      <w:pPr>
+        <w:ind w:left="6840" w:hanging="360"/>
+      </w:pPr>
+      <w:rPr>
+        <w:rFonts w:ascii="Courier New" w:hAnsi="Courier New" w:cs="Courier New" w:hint="default"/>
+      </w:rPr>
+    </w:lvl>
+    <w:lvl w:ilvl="8" w:tplc="08090005" w:tentative="1">
+      <w:start w:val="1"/>
+      <w:numFmt w:val="bullet"/>
+      <w:lvlText w:val=""/>
+      <w:lvlJc w:val="left"/>
+      <w:pPr>
+        <w:ind w:left="7560" w:hanging="360"/>
+      </w:pPr>
+      <w:rPr>
+        <w:rFonts w:ascii="Wingdings" w:hAnsi="Wingdings" w:hint="default"/>
+      </w:rPr>
+    </w:lvl>
+  </w:abstractNum>
+  <w:abstractNum w:abstractNumId="13">
+    <w:nsid w:val="5E05287C"/>
+    <w:multiLevelType w:val="hybridMultilevel"/>
+    <w:tmpl w:val="AE360316"/>
+    <w:lvl w:ilvl="0" w:tplc="040C0007">
+      <w:start w:val="1"/>
+      <w:numFmt w:val="bullet"/>
+      <w:lvlText w:val=""/>
+      <w:lvlPicBulletId w:val="0"/>
+      <w:lvlJc w:val="left"/>
+      <w:pPr>
+        <w:ind w:left="1080" w:hanging="360"/>
+      </w:pPr>
+      <w:rPr>
+        <w:rFonts w:ascii="Symbol" w:hAnsi="Symbol" w:hint="default"/>
+      </w:rPr>
+    </w:lvl>
+    <w:lvl w:ilvl="1" w:tplc="040C0001">
+      <w:start w:val="1"/>
+      <w:numFmt w:val="bullet"/>
+      <w:lvlText w:val=""/>
+      <w:lvlJc w:val="left"/>
+      <w:pPr>
+        <w:ind w:left="1800" w:hanging="360"/>
+      </w:pPr>
+      <w:rPr>
+        <w:rFonts w:ascii="Symbol" w:hAnsi="Symbol" w:hint="default"/>
+      </w:rPr>
+    </w:lvl>
+    <w:lvl w:ilvl="2" w:tplc="08090005" w:tentative="1">
+      <w:start w:val="1"/>
+      <w:numFmt w:val="bullet"/>
+      <w:lvlText w:val=""/>
+      <w:lvlJc w:val="left"/>
+      <w:pPr>
+        <w:ind w:left="2520" w:hanging="360"/>
+      </w:pPr>
+      <w:rPr>
+        <w:rFonts w:ascii="Wingdings" w:hAnsi="Wingdings" w:hint="default"/>
+      </w:rPr>
+    </w:lvl>
+    <w:lvl w:ilvl="3" w:tplc="08090001" w:tentative="1">
+      <w:start w:val="1"/>
+      <w:numFmt w:val="bullet"/>
+      <w:lvlText w:val=""/>
+      <w:lvlJc w:val="left"/>
+      <w:pPr>
+        <w:ind w:left="3240" w:hanging="360"/>
+      </w:pPr>
+      <w:rPr>
+        <w:rFonts w:ascii="Symbol" w:hAnsi="Symbol" w:hint="default"/>
+      </w:rPr>
+    </w:lvl>
+    <w:lvl w:ilvl="4" w:tplc="08090003" w:tentative="1">
+      <w:start w:val="1"/>
+      <w:numFmt w:val="bullet"/>
+      <w:lvlText w:val="o"/>
+      <w:lvlJc w:val="left"/>
+      <w:pPr>
+        <w:ind w:left="3960" w:hanging="360"/>
+      </w:pPr>
+      <w:rPr>
+        <w:rFonts w:ascii="Courier New" w:hAnsi="Courier New" w:cs="Courier New" w:hint="default"/>
+      </w:rPr>
+    </w:lvl>
+    <w:lvl w:ilvl="5" w:tplc="08090005" w:tentative="1">
+      <w:start w:val="1"/>
+      <w:numFmt w:val="bullet"/>
+      <w:lvlText w:val=""/>
+      <w:lvlJc w:val="left"/>
+      <w:pPr>
+        <w:ind w:left="4680" w:hanging="360"/>
+      </w:pPr>
+      <w:rPr>
+        <w:rFonts w:ascii="Wingdings" w:hAnsi="Wingdings" w:hint="default"/>
+      </w:rPr>
+    </w:lvl>
+    <w:lvl w:ilvl="6" w:tplc="08090001" w:tentative="1">
+      <w:start w:val="1"/>
+      <w:numFmt w:val="bullet"/>
+      <w:lvlText w:val=""/>
+      <w:lvlJc w:val="left"/>
+      <w:pPr>
+        <w:ind w:left="5400" w:hanging="360"/>
+      </w:pPr>
+      <w:rPr>
+        <w:rFonts w:ascii="Symbol" w:hAnsi="Symbol" w:hint="default"/>
+      </w:rPr>
+    </w:lvl>
+    <w:lvl w:ilvl="7" w:tplc="08090003" w:tentative="1">
+      <w:start w:val="1"/>
+      <w:numFmt w:val="bullet"/>
+      <w:lvlText w:val="o"/>
+      <w:lvlJc w:val="left"/>
+      <w:pPr>
+        <w:ind w:left="6120" w:hanging="360"/>
+      </w:pPr>
+      <w:rPr>
+        <w:rFonts w:ascii="Courier New" w:hAnsi="Courier New" w:cs="Courier New" w:hint="default"/>
+      </w:rPr>
+    </w:lvl>
+    <w:lvl w:ilvl="8" w:tplc="08090005" w:tentative="1">
+      <w:start w:val="1"/>
+      <w:numFmt w:val="bullet"/>
+      <w:lvlText w:val=""/>
+      <w:lvlJc w:val="left"/>
+      <w:pPr>
+        <w:ind w:left="6840" w:hanging="360"/>
+      </w:pPr>
+      <w:rPr>
+        <w:rFonts w:ascii="Wingdings" w:hAnsi="Wingdings" w:hint="default"/>
+      </w:rPr>
+    </w:lvl>
+  </w:abstractNum>
+  <w:abstractNum w:abstractNumId="14">
     <w:nsid w:val="5FC41E6E"/>
     <w:multiLevelType w:val="hybridMultilevel"/>
     <w:tmpl w:val="132008F2"/>
@@ -3237,7 +3959,7 @@
       </w:rPr>
     </w:lvl>
   </w:abstractNum>
-  <w:abstractNum w:abstractNumId="10">
+  <w:abstractNum w:abstractNumId="15">
     <w:nsid w:val="6A336316"/>
     <w:multiLevelType w:val="hybridMultilevel"/>
     <w:tmpl w:val="FED0262A"/>
@@ -3378,38 +4100,402 @@
       </w:rPr>
     </w:lvl>
   </w:abstractNum>
+  <w:abstractNum w:abstractNumId="16">
+    <w:nsid w:val="6DFC3055"/>
+    <w:multiLevelType w:val="hybridMultilevel"/>
+    <w:tmpl w:val="CA78E550"/>
+    <w:lvl w:ilvl="0" w:tplc="040C0001">
+      <w:start w:val="1"/>
+      <w:numFmt w:val="bullet"/>
+      <w:lvlText w:val=""/>
+      <w:lvlJc w:val="left"/>
+      <w:pPr>
+        <w:ind w:left="1800" w:hanging="360"/>
+      </w:pPr>
+      <w:rPr>
+        <w:rFonts w:ascii="Symbol" w:hAnsi="Symbol" w:hint="default"/>
+      </w:rPr>
+    </w:lvl>
+    <w:lvl w:ilvl="1" w:tplc="08090003" w:tentative="1">
+      <w:start w:val="1"/>
+      <w:numFmt w:val="bullet"/>
+      <w:lvlText w:val="o"/>
+      <w:lvlJc w:val="left"/>
+      <w:pPr>
+        <w:ind w:left="2520" w:hanging="360"/>
+      </w:pPr>
+      <w:rPr>
+        <w:rFonts w:ascii="Courier New" w:hAnsi="Courier New" w:cs="Courier New" w:hint="default"/>
+      </w:rPr>
+    </w:lvl>
+    <w:lvl w:ilvl="2" w:tplc="08090005" w:tentative="1">
+      <w:start w:val="1"/>
+      <w:numFmt w:val="bullet"/>
+      <w:lvlText w:val=""/>
+      <w:lvlJc w:val="left"/>
+      <w:pPr>
+        <w:ind w:left="3240" w:hanging="360"/>
+      </w:pPr>
+      <w:rPr>
+        <w:rFonts w:ascii="Wingdings" w:hAnsi="Wingdings" w:hint="default"/>
+      </w:rPr>
+    </w:lvl>
+    <w:lvl w:ilvl="3" w:tplc="08090001" w:tentative="1">
+      <w:start w:val="1"/>
+      <w:numFmt w:val="bullet"/>
+      <w:lvlText w:val=""/>
+      <w:lvlJc w:val="left"/>
+      <w:pPr>
+        <w:ind w:left="3960" w:hanging="360"/>
+      </w:pPr>
+      <w:rPr>
+        <w:rFonts w:ascii="Symbol" w:hAnsi="Symbol" w:hint="default"/>
+      </w:rPr>
+    </w:lvl>
+    <w:lvl w:ilvl="4" w:tplc="08090003" w:tentative="1">
+      <w:start w:val="1"/>
+      <w:numFmt w:val="bullet"/>
+      <w:lvlText w:val="o"/>
+      <w:lvlJc w:val="left"/>
+      <w:pPr>
+        <w:ind w:left="4680" w:hanging="360"/>
+      </w:pPr>
+      <w:rPr>
+        <w:rFonts w:ascii="Courier New" w:hAnsi="Courier New" w:cs="Courier New" w:hint="default"/>
+      </w:rPr>
+    </w:lvl>
+    <w:lvl w:ilvl="5" w:tplc="08090005" w:tentative="1">
+      <w:start w:val="1"/>
+      <w:numFmt w:val="bullet"/>
+      <w:lvlText w:val=""/>
+      <w:lvlJc w:val="left"/>
+      <w:pPr>
+        <w:ind w:left="5400" w:hanging="360"/>
+      </w:pPr>
+      <w:rPr>
+        <w:rFonts w:ascii="Wingdings" w:hAnsi="Wingdings" w:hint="default"/>
+      </w:rPr>
+    </w:lvl>
+    <w:lvl w:ilvl="6" w:tplc="08090001" w:tentative="1">
+      <w:start w:val="1"/>
+      <w:numFmt w:val="bullet"/>
+      <w:lvlText w:val=""/>
+      <w:lvlJc w:val="left"/>
+      <w:pPr>
+        <w:ind w:left="6120" w:hanging="360"/>
+      </w:pPr>
+      <w:rPr>
+        <w:rFonts w:ascii="Symbol" w:hAnsi="Symbol" w:hint="default"/>
+      </w:rPr>
+    </w:lvl>
+    <w:lvl w:ilvl="7" w:tplc="08090003" w:tentative="1">
+      <w:start w:val="1"/>
+      <w:numFmt w:val="bullet"/>
+      <w:lvlText w:val="o"/>
+      <w:lvlJc w:val="left"/>
+      <w:pPr>
+        <w:ind w:left="6840" w:hanging="360"/>
+      </w:pPr>
+      <w:rPr>
+        <w:rFonts w:ascii="Courier New" w:hAnsi="Courier New" w:cs="Courier New" w:hint="default"/>
+      </w:rPr>
+    </w:lvl>
+    <w:lvl w:ilvl="8" w:tplc="08090005" w:tentative="1">
+      <w:start w:val="1"/>
+      <w:numFmt w:val="bullet"/>
+      <w:lvlText w:val=""/>
+      <w:lvlJc w:val="left"/>
+      <w:pPr>
+        <w:ind w:left="7560" w:hanging="360"/>
+      </w:pPr>
+      <w:rPr>
+        <w:rFonts w:ascii="Wingdings" w:hAnsi="Wingdings" w:hint="default"/>
+      </w:rPr>
+    </w:lvl>
+  </w:abstractNum>
+  <w:abstractNum w:abstractNumId="17">
+    <w:nsid w:val="7186623E"/>
+    <w:multiLevelType w:val="hybridMultilevel"/>
+    <w:tmpl w:val="F78090B4"/>
+    <w:lvl w:ilvl="0" w:tplc="040C0007">
+      <w:start w:val="1"/>
+      <w:numFmt w:val="bullet"/>
+      <w:lvlText w:val=""/>
+      <w:lvlPicBulletId w:val="0"/>
+      <w:lvlJc w:val="left"/>
+      <w:pPr>
+        <w:ind w:left="1080" w:hanging="360"/>
+      </w:pPr>
+      <w:rPr>
+        <w:rFonts w:ascii="Symbol" w:hAnsi="Symbol" w:hint="default"/>
+      </w:rPr>
+    </w:lvl>
+    <w:lvl w:ilvl="1" w:tplc="040C0001">
+      <w:start w:val="1"/>
+      <w:numFmt w:val="bullet"/>
+      <w:lvlText w:val=""/>
+      <w:lvlJc w:val="left"/>
+      <w:pPr>
+        <w:ind w:left="1800" w:hanging="360"/>
+      </w:pPr>
+      <w:rPr>
+        <w:rFonts w:ascii="Symbol" w:hAnsi="Symbol" w:hint="default"/>
+      </w:rPr>
+    </w:lvl>
+    <w:lvl w:ilvl="2" w:tplc="08090005" w:tentative="1">
+      <w:start w:val="1"/>
+      <w:numFmt w:val="bullet"/>
+      <w:lvlText w:val=""/>
+      <w:lvlJc w:val="left"/>
+      <w:pPr>
+        <w:ind w:left="2520" w:hanging="360"/>
+      </w:pPr>
+      <w:rPr>
+        <w:rFonts w:ascii="Wingdings" w:hAnsi="Wingdings" w:hint="default"/>
+      </w:rPr>
+    </w:lvl>
+    <w:lvl w:ilvl="3" w:tplc="08090001" w:tentative="1">
+      <w:start w:val="1"/>
+      <w:numFmt w:val="bullet"/>
+      <w:lvlText w:val=""/>
+      <w:lvlJc w:val="left"/>
+      <w:pPr>
+        <w:ind w:left="3240" w:hanging="360"/>
+      </w:pPr>
+      <w:rPr>
+        <w:rFonts w:ascii="Symbol" w:hAnsi="Symbol" w:hint="default"/>
+      </w:rPr>
+    </w:lvl>
+    <w:lvl w:ilvl="4" w:tplc="08090003" w:tentative="1">
+      <w:start w:val="1"/>
+      <w:numFmt w:val="bullet"/>
+      <w:lvlText w:val="o"/>
+      <w:lvlJc w:val="left"/>
+      <w:pPr>
+        <w:ind w:left="3960" w:hanging="360"/>
+      </w:pPr>
+      <w:rPr>
+        <w:rFonts w:ascii="Courier New" w:hAnsi="Courier New" w:cs="Courier New" w:hint="default"/>
+      </w:rPr>
+    </w:lvl>
+    <w:lvl w:ilvl="5" w:tplc="08090005" w:tentative="1">
+      <w:start w:val="1"/>
+      <w:numFmt w:val="bullet"/>
+      <w:lvlText w:val=""/>
+      <w:lvlJc w:val="left"/>
+      <w:pPr>
+        <w:ind w:left="4680" w:hanging="360"/>
+      </w:pPr>
+      <w:rPr>
+        <w:rFonts w:ascii="Wingdings" w:hAnsi="Wingdings" w:hint="default"/>
+      </w:rPr>
+    </w:lvl>
+    <w:lvl w:ilvl="6" w:tplc="08090001" w:tentative="1">
+      <w:start w:val="1"/>
+      <w:numFmt w:val="bullet"/>
+      <w:lvlText w:val=""/>
+      <w:lvlJc w:val="left"/>
+      <w:pPr>
+        <w:ind w:left="5400" w:hanging="360"/>
+      </w:pPr>
+      <w:rPr>
+        <w:rFonts w:ascii="Symbol" w:hAnsi="Symbol" w:hint="default"/>
+      </w:rPr>
+    </w:lvl>
+    <w:lvl w:ilvl="7" w:tplc="08090003" w:tentative="1">
+      <w:start w:val="1"/>
+      <w:numFmt w:val="bullet"/>
+      <w:lvlText w:val="o"/>
+      <w:lvlJc w:val="left"/>
+      <w:pPr>
+        <w:ind w:left="6120" w:hanging="360"/>
+      </w:pPr>
+      <w:rPr>
+        <w:rFonts w:ascii="Courier New" w:hAnsi="Courier New" w:cs="Courier New" w:hint="default"/>
+      </w:rPr>
+    </w:lvl>
+    <w:lvl w:ilvl="8" w:tplc="08090005" w:tentative="1">
+      <w:start w:val="1"/>
+      <w:numFmt w:val="bullet"/>
+      <w:lvlText w:val=""/>
+      <w:lvlJc w:val="left"/>
+      <w:pPr>
+        <w:ind w:left="6840" w:hanging="360"/>
+      </w:pPr>
+      <w:rPr>
+        <w:rFonts w:ascii="Wingdings" w:hAnsi="Wingdings" w:hint="default"/>
+      </w:rPr>
+    </w:lvl>
+  </w:abstractNum>
+  <w:abstractNum w:abstractNumId="18">
+    <w:nsid w:val="71B170B7"/>
+    <w:multiLevelType w:val="hybridMultilevel"/>
+    <w:tmpl w:val="1D524924"/>
+    <w:lvl w:ilvl="0" w:tplc="040C0001">
+      <w:start w:val="1"/>
+      <w:numFmt w:val="bullet"/>
+      <w:lvlText w:val=""/>
+      <w:lvlJc w:val="left"/>
+      <w:pPr>
+        <w:ind w:left="1800" w:hanging="360"/>
+      </w:pPr>
+      <w:rPr>
+        <w:rFonts w:ascii="Symbol" w:hAnsi="Symbol" w:hint="default"/>
+      </w:rPr>
+    </w:lvl>
+    <w:lvl w:ilvl="1" w:tplc="08090003" w:tentative="1">
+      <w:start w:val="1"/>
+      <w:numFmt w:val="bullet"/>
+      <w:lvlText w:val="o"/>
+      <w:lvlJc w:val="left"/>
+      <w:pPr>
+        <w:ind w:left="2520" w:hanging="360"/>
+      </w:pPr>
+      <w:rPr>
+        <w:rFonts w:ascii="Courier New" w:hAnsi="Courier New" w:cs="Courier New" w:hint="default"/>
+      </w:rPr>
+    </w:lvl>
+    <w:lvl w:ilvl="2" w:tplc="08090005" w:tentative="1">
+      <w:start w:val="1"/>
+      <w:numFmt w:val="bullet"/>
+      <w:lvlText w:val=""/>
+      <w:lvlJc w:val="left"/>
+      <w:pPr>
+        <w:ind w:left="3240" w:hanging="360"/>
+      </w:pPr>
+      <w:rPr>
+        <w:rFonts w:ascii="Wingdings" w:hAnsi="Wingdings" w:hint="default"/>
+      </w:rPr>
+    </w:lvl>
+    <w:lvl w:ilvl="3" w:tplc="08090001" w:tentative="1">
+      <w:start w:val="1"/>
+      <w:numFmt w:val="bullet"/>
+      <w:lvlText w:val=""/>
+      <w:lvlJc w:val="left"/>
+      <w:pPr>
+        <w:ind w:left="3960" w:hanging="360"/>
+      </w:pPr>
+      <w:rPr>
+        <w:rFonts w:ascii="Symbol" w:hAnsi="Symbol" w:hint="default"/>
+      </w:rPr>
+    </w:lvl>
+    <w:lvl w:ilvl="4" w:tplc="08090003" w:tentative="1">
+      <w:start w:val="1"/>
+      <w:numFmt w:val="bullet"/>
+      <w:lvlText w:val="o"/>
+      <w:lvlJc w:val="left"/>
+      <w:pPr>
+        <w:ind w:left="4680" w:hanging="360"/>
+      </w:pPr>
+      <w:rPr>
+        <w:rFonts w:ascii="Courier New" w:hAnsi="Courier New" w:cs="Courier New" w:hint="default"/>
+      </w:rPr>
+    </w:lvl>
+    <w:lvl w:ilvl="5" w:tplc="08090005" w:tentative="1">
+      <w:start w:val="1"/>
+      <w:numFmt w:val="bullet"/>
+      <w:lvlText w:val=""/>
+      <w:lvlJc w:val="left"/>
+      <w:pPr>
+        <w:ind w:left="5400" w:hanging="360"/>
+      </w:pPr>
+      <w:rPr>
+        <w:rFonts w:ascii="Wingdings" w:hAnsi="Wingdings" w:hint="default"/>
+      </w:rPr>
+    </w:lvl>
+    <w:lvl w:ilvl="6" w:tplc="08090001" w:tentative="1">
+      <w:start w:val="1"/>
+      <w:numFmt w:val="bullet"/>
+      <w:lvlText w:val=""/>
+      <w:lvlJc w:val="left"/>
+      <w:pPr>
+        <w:ind w:left="6120" w:hanging="360"/>
+      </w:pPr>
+      <w:rPr>
+        <w:rFonts w:ascii="Symbol" w:hAnsi="Symbol" w:hint="default"/>
+      </w:rPr>
+    </w:lvl>
+    <w:lvl w:ilvl="7" w:tplc="08090003" w:tentative="1">
+      <w:start w:val="1"/>
+      <w:numFmt w:val="bullet"/>
+      <w:lvlText w:val="o"/>
+      <w:lvlJc w:val="left"/>
+      <w:pPr>
+        <w:ind w:left="6840" w:hanging="360"/>
+      </w:pPr>
+      <w:rPr>
+        <w:rFonts w:ascii="Courier New" w:hAnsi="Courier New" w:cs="Courier New" w:hint="default"/>
+      </w:rPr>
+    </w:lvl>
+    <w:lvl w:ilvl="8" w:tplc="08090005" w:tentative="1">
+      <w:start w:val="1"/>
+      <w:numFmt w:val="bullet"/>
+      <w:lvlText w:val=""/>
+      <w:lvlJc w:val="left"/>
+      <w:pPr>
+        <w:ind w:left="7560" w:hanging="360"/>
+      </w:pPr>
+      <w:rPr>
+        <w:rFonts w:ascii="Wingdings" w:hAnsi="Wingdings" w:hint="default"/>
+      </w:rPr>
+    </w:lvl>
+  </w:abstractNum>
   <w:num w:numId="1">
-    <w:abstractNumId w:val="9"/>
+    <w:abstractNumId w:val="14"/>
   </w:num>
   <w:num w:numId="2">
     <w:abstractNumId w:val="1"/>
   </w:num>
   <w:num w:numId="3">
-    <w:abstractNumId w:val="10"/>
+    <w:abstractNumId w:val="15"/>
   </w:num>
   <w:num w:numId="4">
-    <w:abstractNumId w:val="6"/>
+    <w:abstractNumId w:val="8"/>
   </w:num>
   <w:num w:numId="5">
     <w:abstractNumId w:val="0"/>
   </w:num>
   <w:num w:numId="6">
+    <w:abstractNumId w:val="3"/>
+  </w:num>
+  <w:num w:numId="7">
+    <w:abstractNumId w:val="5"/>
+  </w:num>
+  <w:num w:numId="8">
+    <w:abstractNumId w:val="7"/>
+  </w:num>
+  <w:num w:numId="9">
+    <w:abstractNumId w:val="9"/>
+  </w:num>
+  <w:num w:numId="10">
+    <w:abstractNumId w:val="10"/>
+  </w:num>
+  <w:num w:numId="11">
+    <w:abstractNumId w:val="6"/>
+  </w:num>
+  <w:num w:numId="12">
+    <w:abstractNumId w:val="18"/>
+  </w:num>
+  <w:num w:numId="13">
     <w:abstractNumId w:val="2"/>
   </w:num>
-  <w:num w:numId="7">
-    <w:abstractNumId w:val="3"/>
+  <w:num w:numId="14">
+    <w:abstractNumId w:val="16"/>
   </w:num>
-  <w:num w:numId="8">
-    <w:abstractNumId w:val="5"/>
+  <w:num w:numId="15">
+    <w:abstractNumId w:val="11"/>
   </w:num>
-  <w:num w:numId="9">
-    <w:abstractNumId w:val="7"/>
+  <w:num w:numId="16">
+    <w:abstractNumId w:val="12"/>
   </w:num>
-  <w:num w:numId="10">
-    <w:abstractNumId w:val="8"/>
+  <w:num w:numId="17">
+    <w:abstractNumId w:val="4"/>
   </w:num>
-  <w:num w:numId="11">
-    <w:abstractNumId w:val="4"/>
+  <w:num w:numId="18">
+    <w:abstractNumId w:val="17"/>
+  </w:num>
+  <w:num w:numId="19">
+    <w:abstractNumId w:val="13"/>
   </w:num>
 </w:numbering>
 </file>
@@ -5575,7 +6661,7 @@
 </file>
 
 <file path=customXml/itemProps1.xml><?xml version="1.0" encoding="utf-8"?>
-<ds:datastoreItem xmlns:ds="http://schemas.openxmlformats.org/officeDocument/2006/customXml" ds:itemID="{57760DED-199A-4128-B299-9A86A019737E}">
+<ds:datastoreItem xmlns:ds="http://schemas.openxmlformats.org/officeDocument/2006/customXml" ds:itemID="{1D88087A-46E7-493D-A2B7-A552FC8D32AF}">
   <ds:schemaRefs>
     <ds:schemaRef ds:uri="http://schemas.openxmlformats.org/officeDocument/2006/bibliography"/>
   </ds:schemaRefs>

</xml_diff>